<commit_message>
ultima versão do dia 07/12
</commit_message>
<xml_diff>
--- a/Integração Alexandria.docx
+++ b/Integração Alexandria.docx
@@ -52,7 +52,7 @@
         <w:t>Conceitos do React</w:t>
       </w:r>
       <w:r>
-        <w:t>------ok</w:t>
+        <w:t>------</w:t>
       </w:r>
     </w:p>
     <w:p>
@@ -96,6 +96,9 @@
       <w:r>
         <w:t>Propriedades</w:t>
       </w:r>
+      <w:r>
+        <w:t>---ok</w:t>
+      </w:r>
     </w:p>
     <w:p>
       <w:pPr>
@@ -108,6 +111,9 @@
       <w:r>
         <w:t>Estado</w:t>
       </w:r>
+      <w:r>
+        <w:t>------------ok</w:t>
+      </w:r>
     </w:p>
     <w:p>
       <w:pPr>
@@ -119,6 +125,14 @@
       </w:pPr>
       <w:r>
         <w:t>Imutabilidade</w:t>
+      </w:r>
+      <w:r>
+        <w:t>---</w:t>
+      </w:r>
+      <w:bookmarkStart w:id="0" w:name="_GoBack"/>
+      <w:bookmarkEnd w:id="0"/>
+      <w:r>
+        <w:t>ok</w:t>
       </w:r>
     </w:p>
     <w:p>
@@ -474,8 +488,21 @@
       <w:r>
         <w:t>elementos do HTML</w:t>
       </w:r>
-      <w:bookmarkStart w:id="0" w:name="_GoBack"/>
-      <w:bookmarkEnd w:id="0"/>
+    </w:p>
+    <w:p>
+      <w:pPr>
+        <w:pStyle w:val="PargrafodaLista"/>
+        <w:ind w:left="0"/>
+      </w:pPr>
+    </w:p>
+    <w:p>
+      <w:pPr>
+        <w:pStyle w:val="PargrafodaLista"/>
+        <w:ind w:left="0"/>
+      </w:pPr>
+      <w:r>
+        <w:t>ESTADO</w:t>
+      </w:r>
     </w:p>
     <w:p>
       <w:pPr>

</xml_diff>